<commit_message>
test change name of UC
</commit_message>
<xml_diff>
--- a/Requirement Analysis/Use case diagram/Use case specification - Place Order.docx
+++ b/Requirement Analysis/Use case diagram/Use case specification - Place Order.docx
@@ -17,7 +17,23 @@
           <w:b/>
           <w:bCs/>
         </w:rPr>
-        <w:t>Use Case “Pay Order”</w:t>
+        <w:t>Use Case “</w:t>
+      </w:r>
+      <w:r>
+        <w:rPr>
+          <w:rFonts w:ascii="Arial" w:hAnsi="Arial" w:cs="Arial"/>
+          <w:b/>
+          <w:bCs/>
+        </w:rPr>
+        <w:t>Place</w:t>
+      </w:r>
+      <w:r>
+        <w:rPr>
+          <w:rFonts w:ascii="Arial" w:hAnsi="Arial" w:cs="Arial"/>
+          <w:b/>
+          <w:bCs/>
+        </w:rPr>
+        <w:t xml:space="preserve"> Order”</w:t>
       </w:r>
     </w:p>
     <w:p>

</xml_diff>